<commit_message>
arquitectura inicial, fuentes y estilos bases
</commit_message>
<xml_diff>
--- a/ANOTACIONES RESPONSIVE DESIGNE MOBILE FIRST.docx
+++ b/ANOTACIONES RESPONSIVE DESIGNE MOBILE FIRST.docx
@@ -7,6 +7,61 @@
         <w:jc w:val="center"/>
         <w:rPr>
           <w:b/>
+          <w:highlight w:val="yellow"/>
+        </w:rPr>
+      </w:pPr>
+      <w:r>
+        <w:rPr>
+          <w:b/>
+          <w:highlight w:val="yellow"/>
+        </w:rPr>
+        <w:t xml:space="preserve">Repositorio del </w:t>
+      </w:r>
+      <w:proofErr w:type="spellStart"/>
+      <w:r>
+        <w:rPr>
+          <w:b/>
+          <w:highlight w:val="yellow"/>
+        </w:rPr>
+        <w:t>pofesor</w:t>
+      </w:r>
+      <w:proofErr w:type="spellEnd"/>
+      <w:r>
+        <w:rPr>
+          <w:b/>
+          <w:highlight w:val="yellow"/>
+        </w:rPr>
+        <w:t xml:space="preserve"> por si necesito ver algo</w:t>
+      </w:r>
+    </w:p>
+    <w:p>
+      <w:pPr>
+        <w:jc w:val="center"/>
+        <w:rPr>
+          <w:b/>
+        </w:rPr>
+      </w:pPr>
+      <w:r>
+        <w:rPr>
+          <w:b/>
+          <w:highlight w:val="yellow"/>
+        </w:rPr>
+        <w:t>https://github.com/degranda/batata-bit</w:t>
+      </w:r>
+    </w:p>
+    <w:p>
+      <w:pPr>
+        <w:jc w:val="center"/>
+        <w:rPr>
+          <w:b/>
+        </w:rPr>
+      </w:pPr>
+    </w:p>
+    <w:p>
+      <w:pPr>
+        <w:jc w:val="center"/>
+        <w:rPr>
+          <w:b/>
         </w:rPr>
       </w:pPr>
       <w:r>
@@ -76,7 +131,6 @@
           <w:lang w:eastAsia="es-AR"/>
         </w:rPr>
       </w:pPr>
-      <w:bookmarkStart w:id="0" w:name="_GoBack"/>
       <w:r>
         <w:rPr>
           <w:rFonts w:ascii="Arial" w:eastAsia="Times New Roman" w:hAnsi="Arial" w:cs="Arial"/>
@@ -145,6 +199,27 @@
           <w:lang w:eastAsia="es-AR"/>
         </w:rPr>
         <w:t xml:space="preserve"> un diseño se adaptará a distintas vistas independientemente para cuál dispositivo se desarrolló primero y con este estándar primero crearemos para dispositivos móviles.</w:t>
+      </w:r>
+    </w:p>
+    <w:p>
+      <w:pPr>
+        <w:spacing w:before="100" w:beforeAutospacing="1" w:after="100" w:afterAutospacing="1" w:line="240" w:lineRule="auto"/>
+        <w:rPr>
+          <w:rFonts w:ascii="Arial" w:eastAsia="Times New Roman" w:hAnsi="Arial" w:cs="Arial"/>
+          <w:sz w:val="27"/>
+          <w:szCs w:val="27"/>
+          <w:lang w:eastAsia="es-AR"/>
+        </w:rPr>
+      </w:pPr>
+      <w:r>
+        <w:rPr>
+          <w:rFonts w:ascii="Arial" w:eastAsia="Times New Roman" w:hAnsi="Arial" w:cs="Arial"/>
+          <w:sz w:val="27"/>
+          <w:szCs w:val="27"/>
+          <w:highlight w:val="yellow"/>
+          <w:lang w:eastAsia="es-AR"/>
+        </w:rPr>
+        <w:t>Ojo: máximo 2 tipos de fuentes</w:t>
       </w:r>
     </w:p>
     <w:p>
@@ -386,6 +461,7 @@
           <w:szCs w:val="27"/>
           <w:lang w:eastAsia="es-AR"/>
         </w:rPr>
+        <w:lastRenderedPageBreak/>
         <w:t>Esto también añade valor a tus usuarios con una velocidad de conexión limitada y/o dispositivos de gama baja.</w:t>
       </w:r>
     </w:p>
@@ -433,7 +509,6 @@
           <w:szCs w:val="27"/>
           <w:lang w:eastAsia="es-AR"/>
         </w:rPr>
-        <w:lastRenderedPageBreak/>
         <w:t>Google comenzó trabajar a inicios de 2018 con un algoritmo que otorga de mayor relevancia a aquellos sitios optimizados para móviles. Esto no afectará a aquellos sitios que tengan una versión de escritorio y móvil, pero sí penalizará a los que carezcan de una alternativa móvil.</w:t>
       </w:r>
     </w:p>
@@ -716,11 +791,446 @@
         </w:rPr>
       </w:pPr>
     </w:p>
-    <w:bookmarkEnd w:id="0"/>
+    <w:p>
+      <w:pPr>
+        <w:shd w:val="clear" w:color="auto" w:fill="24385B"/>
+        <w:spacing w:after="0" w:line="240" w:lineRule="auto"/>
+        <w:rPr>
+          <w:rFonts w:ascii="Arial" w:eastAsia="Times New Roman" w:hAnsi="Arial" w:cs="Arial"/>
+          <w:color w:val="EFF3F8"/>
+          <w:sz w:val="21"/>
+          <w:szCs w:val="21"/>
+          <w:lang w:eastAsia="es-AR"/>
+        </w:rPr>
+      </w:pPr>
+      <w:r>
+        <w:rPr>
+          <w:rFonts w:ascii="Arial" w:eastAsia="Times New Roman" w:hAnsi="Arial" w:cs="Arial"/>
+          <w:b/>
+          <w:bCs/>
+          <w:color w:val="EFF3F8"/>
+          <w:sz w:val="21"/>
+          <w:szCs w:val="21"/>
+          <w:lang w:eastAsia="es-AR"/>
+        </w:rPr>
+        <w:lastRenderedPageBreak/>
+        <w:t>Agregando estilos:</w:t>
+      </w:r>
+    </w:p>
+    <w:p>
+      <w:pPr>
+        <w:numPr>
+          <w:ilvl w:val="0"/>
+          <w:numId w:val="4"/>
+        </w:numPr>
+        <w:shd w:val="clear" w:color="auto" w:fill="24385B"/>
+        <w:spacing w:after="0" w:line="240" w:lineRule="auto"/>
+        <w:ind w:left="0"/>
+        <w:rPr>
+          <w:rFonts w:ascii="Arial" w:eastAsia="Times New Roman" w:hAnsi="Arial" w:cs="Arial"/>
+          <w:color w:val="EFF3F8"/>
+          <w:sz w:val="21"/>
+          <w:szCs w:val="21"/>
+          <w:lang w:eastAsia="es-AR"/>
+        </w:rPr>
+      </w:pPr>
+      <w:r>
+        <w:rPr>
+          <w:rFonts w:ascii="Arial" w:eastAsia="Times New Roman" w:hAnsi="Arial" w:cs="Arial"/>
+          <w:color w:val="EFF3F8"/>
+          <w:sz w:val="21"/>
+          <w:szCs w:val="21"/>
+          <w:lang w:eastAsia="es-AR"/>
+        </w:rPr>
+        <w:t xml:space="preserve">Posicionamiento --&gt; </w:t>
+      </w:r>
+      <w:proofErr w:type="spellStart"/>
+      <w:r>
+        <w:rPr>
+          <w:rFonts w:ascii="Arial" w:eastAsia="Times New Roman" w:hAnsi="Arial" w:cs="Arial"/>
+          <w:color w:val="EFF3F8"/>
+          <w:sz w:val="21"/>
+          <w:szCs w:val="21"/>
+          <w:lang w:eastAsia="es-AR"/>
+        </w:rPr>
+        <w:t>static</w:t>
+      </w:r>
+      <w:proofErr w:type="spellEnd"/>
+      <w:r>
+        <w:rPr>
+          <w:rFonts w:ascii="Arial" w:eastAsia="Times New Roman" w:hAnsi="Arial" w:cs="Arial"/>
+          <w:color w:val="EFF3F8"/>
+          <w:sz w:val="21"/>
+          <w:szCs w:val="21"/>
+          <w:lang w:eastAsia="es-AR"/>
+        </w:rPr>
+        <w:t xml:space="preserve">, </w:t>
+      </w:r>
+      <w:proofErr w:type="spellStart"/>
+      <w:r>
+        <w:rPr>
+          <w:rFonts w:ascii="Arial" w:eastAsia="Times New Roman" w:hAnsi="Arial" w:cs="Arial"/>
+          <w:color w:val="EFF3F8"/>
+          <w:sz w:val="21"/>
+          <w:szCs w:val="21"/>
+          <w:lang w:eastAsia="es-AR"/>
+        </w:rPr>
+        <w:t>absolute</w:t>
+      </w:r>
+      <w:proofErr w:type="spellEnd"/>
+      <w:r>
+        <w:rPr>
+          <w:rFonts w:ascii="Arial" w:eastAsia="Times New Roman" w:hAnsi="Arial" w:cs="Arial"/>
+          <w:color w:val="EFF3F8"/>
+          <w:sz w:val="21"/>
+          <w:szCs w:val="21"/>
+          <w:lang w:eastAsia="es-AR"/>
+        </w:rPr>
+        <w:t xml:space="preserve">, </w:t>
+      </w:r>
+      <w:proofErr w:type="spellStart"/>
+      <w:r>
+        <w:rPr>
+          <w:rFonts w:ascii="Arial" w:eastAsia="Times New Roman" w:hAnsi="Arial" w:cs="Arial"/>
+          <w:color w:val="EFF3F8"/>
+          <w:sz w:val="21"/>
+          <w:szCs w:val="21"/>
+          <w:lang w:eastAsia="es-AR"/>
+        </w:rPr>
+        <w:t>relative</w:t>
+      </w:r>
+      <w:proofErr w:type="spellEnd"/>
+      <w:r>
+        <w:rPr>
+          <w:rFonts w:ascii="Arial" w:eastAsia="Times New Roman" w:hAnsi="Arial" w:cs="Arial"/>
+          <w:color w:val="EFF3F8"/>
+          <w:sz w:val="21"/>
+          <w:szCs w:val="21"/>
+          <w:lang w:eastAsia="es-AR"/>
+        </w:rPr>
+        <w:t xml:space="preserve">, </w:t>
+      </w:r>
+      <w:proofErr w:type="spellStart"/>
+      <w:r>
+        <w:rPr>
+          <w:rFonts w:ascii="Arial" w:eastAsia="Times New Roman" w:hAnsi="Arial" w:cs="Arial"/>
+          <w:color w:val="EFF3F8"/>
+          <w:sz w:val="21"/>
+          <w:szCs w:val="21"/>
+          <w:lang w:eastAsia="es-AR"/>
+        </w:rPr>
+        <w:t>fixed</w:t>
+      </w:r>
+      <w:proofErr w:type="spellEnd"/>
+    </w:p>
+    <w:p>
+      <w:pPr>
+        <w:numPr>
+          <w:ilvl w:val="0"/>
+          <w:numId w:val="4"/>
+        </w:numPr>
+        <w:shd w:val="clear" w:color="auto" w:fill="24385B"/>
+        <w:spacing w:after="0" w:line="240" w:lineRule="auto"/>
+        <w:ind w:left="0"/>
+        <w:rPr>
+          <w:rFonts w:ascii="Arial" w:eastAsia="Times New Roman" w:hAnsi="Arial" w:cs="Arial"/>
+          <w:color w:val="EFF3F8"/>
+          <w:sz w:val="21"/>
+          <w:szCs w:val="21"/>
+          <w:lang w:eastAsia="es-AR"/>
+        </w:rPr>
+      </w:pPr>
+      <w:r>
+        <w:rPr>
+          <w:rFonts w:ascii="Arial" w:eastAsia="Times New Roman" w:hAnsi="Arial" w:cs="Arial"/>
+          <w:color w:val="EFF3F8"/>
+          <w:sz w:val="21"/>
+          <w:szCs w:val="21"/>
+          <w:lang w:eastAsia="es-AR"/>
+        </w:rPr>
+        <w:t xml:space="preserve">Modelo de caja (Box </w:t>
+      </w:r>
+      <w:proofErr w:type="spellStart"/>
+      <w:r>
+        <w:rPr>
+          <w:rFonts w:ascii="Arial" w:eastAsia="Times New Roman" w:hAnsi="Arial" w:cs="Arial"/>
+          <w:color w:val="EFF3F8"/>
+          <w:sz w:val="21"/>
+          <w:szCs w:val="21"/>
+          <w:lang w:eastAsia="es-AR"/>
+        </w:rPr>
+        <w:t>model</w:t>
+      </w:r>
+      <w:proofErr w:type="spellEnd"/>
+      <w:r>
+        <w:rPr>
+          <w:rFonts w:ascii="Arial" w:eastAsia="Times New Roman" w:hAnsi="Arial" w:cs="Arial"/>
+          <w:color w:val="EFF3F8"/>
+          <w:sz w:val="21"/>
+          <w:szCs w:val="21"/>
+          <w:lang w:eastAsia="es-AR"/>
+        </w:rPr>
+        <w:t xml:space="preserve">) --&gt; </w:t>
+      </w:r>
+      <w:proofErr w:type="spellStart"/>
+      <w:r>
+        <w:rPr>
+          <w:rFonts w:ascii="Arial" w:eastAsia="Times New Roman" w:hAnsi="Arial" w:cs="Arial"/>
+          <w:color w:val="EFF3F8"/>
+          <w:sz w:val="21"/>
+          <w:szCs w:val="21"/>
+          <w:lang w:eastAsia="es-AR"/>
+        </w:rPr>
+        <w:t>margin</w:t>
+      </w:r>
+      <w:proofErr w:type="spellEnd"/>
+      <w:r>
+        <w:rPr>
+          <w:rFonts w:ascii="Arial" w:eastAsia="Times New Roman" w:hAnsi="Arial" w:cs="Arial"/>
+          <w:color w:val="EFF3F8"/>
+          <w:sz w:val="21"/>
+          <w:szCs w:val="21"/>
+          <w:lang w:eastAsia="es-AR"/>
+        </w:rPr>
+        <w:t xml:space="preserve">, </w:t>
+      </w:r>
+      <w:proofErr w:type="spellStart"/>
+      <w:r>
+        <w:rPr>
+          <w:rFonts w:ascii="Arial" w:eastAsia="Times New Roman" w:hAnsi="Arial" w:cs="Arial"/>
+          <w:color w:val="EFF3F8"/>
+          <w:sz w:val="21"/>
+          <w:szCs w:val="21"/>
+          <w:lang w:eastAsia="es-AR"/>
+        </w:rPr>
+        <w:t>border</w:t>
+      </w:r>
+      <w:proofErr w:type="spellEnd"/>
+      <w:r>
+        <w:rPr>
+          <w:rFonts w:ascii="Arial" w:eastAsia="Times New Roman" w:hAnsi="Arial" w:cs="Arial"/>
+          <w:color w:val="EFF3F8"/>
+          <w:sz w:val="21"/>
+          <w:szCs w:val="21"/>
+          <w:lang w:eastAsia="es-AR"/>
+        </w:rPr>
+        <w:t xml:space="preserve">, </w:t>
+      </w:r>
+      <w:proofErr w:type="spellStart"/>
+      <w:r>
+        <w:rPr>
+          <w:rFonts w:ascii="Arial" w:eastAsia="Times New Roman" w:hAnsi="Arial" w:cs="Arial"/>
+          <w:color w:val="EFF3F8"/>
+          <w:sz w:val="21"/>
+          <w:szCs w:val="21"/>
+          <w:lang w:eastAsia="es-AR"/>
+        </w:rPr>
+        <w:t>padding</w:t>
+      </w:r>
+      <w:proofErr w:type="spellEnd"/>
+      <w:r>
+        <w:rPr>
+          <w:rFonts w:ascii="Arial" w:eastAsia="Times New Roman" w:hAnsi="Arial" w:cs="Arial"/>
+          <w:color w:val="EFF3F8"/>
+          <w:sz w:val="21"/>
+          <w:szCs w:val="21"/>
+          <w:lang w:eastAsia="es-AR"/>
+        </w:rPr>
+        <w:t xml:space="preserve">, </w:t>
+      </w:r>
+      <w:proofErr w:type="spellStart"/>
+      <w:r>
+        <w:rPr>
+          <w:rFonts w:ascii="Arial" w:eastAsia="Times New Roman" w:hAnsi="Arial" w:cs="Arial"/>
+          <w:color w:val="EFF3F8"/>
+          <w:sz w:val="21"/>
+          <w:szCs w:val="21"/>
+          <w:lang w:eastAsia="es-AR"/>
+        </w:rPr>
+        <w:t>content</w:t>
+      </w:r>
+      <w:proofErr w:type="spellEnd"/>
+    </w:p>
+    <w:p>
+      <w:pPr>
+        <w:numPr>
+          <w:ilvl w:val="0"/>
+          <w:numId w:val="4"/>
+        </w:numPr>
+        <w:shd w:val="clear" w:color="auto" w:fill="24385B"/>
+        <w:spacing w:after="0" w:line="240" w:lineRule="auto"/>
+        <w:ind w:left="0"/>
+        <w:rPr>
+          <w:rFonts w:ascii="Arial" w:eastAsia="Times New Roman" w:hAnsi="Arial" w:cs="Arial"/>
+          <w:color w:val="EFF3F8"/>
+          <w:sz w:val="21"/>
+          <w:szCs w:val="21"/>
+          <w:lang w:eastAsia="es-AR"/>
+        </w:rPr>
+      </w:pPr>
+      <w:r>
+        <w:rPr>
+          <w:rFonts w:ascii="Arial" w:eastAsia="Times New Roman" w:hAnsi="Arial" w:cs="Arial"/>
+          <w:color w:val="EFF3F8"/>
+          <w:sz w:val="21"/>
+          <w:szCs w:val="21"/>
+          <w:lang w:eastAsia="es-AR"/>
+        </w:rPr>
+        <w:t xml:space="preserve">Tipografía --&gt; tipos, tamaños de fuente, </w:t>
+      </w:r>
+      <w:proofErr w:type="spellStart"/>
+      <w:r>
+        <w:rPr>
+          <w:rFonts w:ascii="Arial" w:eastAsia="Times New Roman" w:hAnsi="Arial" w:cs="Arial"/>
+          <w:color w:val="EFF3F8"/>
+          <w:sz w:val="21"/>
+          <w:szCs w:val="21"/>
+          <w:lang w:eastAsia="es-AR"/>
+        </w:rPr>
+        <w:t>etc</w:t>
+      </w:r>
+      <w:proofErr w:type="spellEnd"/>
+    </w:p>
+    <w:p>
+      <w:pPr>
+        <w:numPr>
+          <w:ilvl w:val="0"/>
+          <w:numId w:val="4"/>
+        </w:numPr>
+        <w:shd w:val="clear" w:color="auto" w:fill="24385B"/>
+        <w:spacing w:after="0" w:line="240" w:lineRule="auto"/>
+        <w:ind w:left="0"/>
+        <w:rPr>
+          <w:rFonts w:ascii="Arial" w:eastAsia="Times New Roman" w:hAnsi="Arial" w:cs="Arial"/>
+          <w:color w:val="EFF3F8"/>
+          <w:sz w:val="21"/>
+          <w:szCs w:val="21"/>
+          <w:lang w:eastAsia="es-AR"/>
+        </w:rPr>
+      </w:pPr>
+      <w:r>
+        <w:rPr>
+          <w:rFonts w:ascii="Arial" w:eastAsia="Times New Roman" w:hAnsi="Arial" w:cs="Arial"/>
+          <w:color w:val="EFF3F8"/>
+          <w:sz w:val="21"/>
+          <w:szCs w:val="21"/>
+          <w:lang w:eastAsia="es-AR"/>
+        </w:rPr>
+        <w:t>Estilos visuales --&gt; box-</w:t>
+      </w:r>
+      <w:proofErr w:type="spellStart"/>
+      <w:r>
+        <w:rPr>
+          <w:rFonts w:ascii="Arial" w:eastAsia="Times New Roman" w:hAnsi="Arial" w:cs="Arial"/>
+          <w:color w:val="EFF3F8"/>
+          <w:sz w:val="21"/>
+          <w:szCs w:val="21"/>
+          <w:lang w:eastAsia="es-AR"/>
+        </w:rPr>
+        <w:t>shadow</w:t>
+      </w:r>
+      <w:proofErr w:type="spellEnd"/>
+      <w:r>
+        <w:rPr>
+          <w:rFonts w:ascii="Arial" w:eastAsia="Times New Roman" w:hAnsi="Arial" w:cs="Arial"/>
+          <w:color w:val="EFF3F8"/>
+          <w:sz w:val="21"/>
+          <w:szCs w:val="21"/>
+          <w:lang w:eastAsia="es-AR"/>
+        </w:rPr>
+        <w:t xml:space="preserve">, </w:t>
+      </w:r>
+      <w:proofErr w:type="spellStart"/>
+      <w:r>
+        <w:rPr>
+          <w:rFonts w:ascii="Arial" w:eastAsia="Times New Roman" w:hAnsi="Arial" w:cs="Arial"/>
+          <w:color w:val="EFF3F8"/>
+          <w:sz w:val="21"/>
+          <w:szCs w:val="21"/>
+          <w:lang w:eastAsia="es-AR"/>
+        </w:rPr>
+        <w:t>border-radius</w:t>
+      </w:r>
+      <w:proofErr w:type="spellEnd"/>
+      <w:r>
+        <w:rPr>
+          <w:rFonts w:ascii="Arial" w:eastAsia="Times New Roman" w:hAnsi="Arial" w:cs="Arial"/>
+          <w:color w:val="EFF3F8"/>
+          <w:sz w:val="21"/>
+          <w:szCs w:val="21"/>
+          <w:lang w:eastAsia="es-AR"/>
+        </w:rPr>
+        <w:t xml:space="preserve">, </w:t>
+      </w:r>
+      <w:proofErr w:type="spellStart"/>
+      <w:r>
+        <w:rPr>
+          <w:rFonts w:ascii="Arial" w:eastAsia="Times New Roman" w:hAnsi="Arial" w:cs="Arial"/>
+          <w:color w:val="EFF3F8"/>
+          <w:sz w:val="21"/>
+          <w:szCs w:val="21"/>
+          <w:lang w:eastAsia="es-AR"/>
+        </w:rPr>
+        <w:t>gradient</w:t>
+      </w:r>
+      <w:proofErr w:type="spellEnd"/>
+      <w:r>
+        <w:rPr>
+          <w:rFonts w:ascii="Arial" w:eastAsia="Times New Roman" w:hAnsi="Arial" w:cs="Arial"/>
+          <w:color w:val="EFF3F8"/>
+          <w:sz w:val="21"/>
+          <w:szCs w:val="21"/>
+          <w:lang w:eastAsia="es-AR"/>
+        </w:rPr>
+        <w:t xml:space="preserve">, </w:t>
+      </w:r>
+      <w:proofErr w:type="spellStart"/>
+      <w:r>
+        <w:rPr>
+          <w:rFonts w:ascii="Arial" w:eastAsia="Times New Roman" w:hAnsi="Arial" w:cs="Arial"/>
+          <w:color w:val="EFF3F8"/>
+          <w:sz w:val="21"/>
+          <w:szCs w:val="21"/>
+          <w:lang w:eastAsia="es-AR"/>
+        </w:rPr>
+        <w:t>etc</w:t>
+      </w:r>
+      <w:proofErr w:type="spellEnd"/>
+    </w:p>
+    <w:p>
+      <w:pPr>
+        <w:numPr>
+          <w:ilvl w:val="0"/>
+          <w:numId w:val="4"/>
+        </w:numPr>
+        <w:shd w:val="clear" w:color="auto" w:fill="24385B"/>
+        <w:spacing w:after="0" w:line="240" w:lineRule="auto"/>
+        <w:ind w:left="0"/>
+        <w:rPr>
+          <w:rFonts w:ascii="Arial" w:eastAsia="Times New Roman" w:hAnsi="Arial" w:cs="Arial"/>
+          <w:color w:val="EFF3F8"/>
+          <w:sz w:val="21"/>
+          <w:szCs w:val="21"/>
+          <w:lang w:eastAsia="es-AR"/>
+        </w:rPr>
+      </w:pPr>
+      <w:r>
+        <w:rPr>
+          <w:rFonts w:ascii="Arial" w:eastAsia="Times New Roman" w:hAnsi="Arial" w:cs="Arial"/>
+          <w:color w:val="EFF3F8"/>
+          <w:sz w:val="21"/>
+          <w:szCs w:val="21"/>
+          <w:lang w:eastAsia="es-AR"/>
+        </w:rPr>
+        <w:t>Otros --&gt; reglas CSS y más</w:t>
+      </w:r>
+    </w:p>
     <w:p>
       <w:pPr>
         <w:jc w:val="both"/>
       </w:pPr>
+      <w:bookmarkStart w:id="0" w:name="_GoBack"/>
+      <w:bookmarkEnd w:id="0"/>
     </w:p>
     <w:sectPr>
       <w:pgSz w:w="11906" w:h="16838"/>
@@ -884,6 +1394,119 @@
     </w:lvl>
   </w:abstractNum>
   <w:abstractNum w:abstractNumId="1">
+    <w:nsid w:val="2B3300CD"/>
+    <w:multiLevelType w:val="multilevel"/>
+    <w:tmpl w:val="E7EAA8E6"/>
+    <w:lvl w:ilvl="0">
+      <w:start w:val="1"/>
+      <w:numFmt w:val="decimal"/>
+      <w:lvlText w:val="%1."/>
+      <w:lvlJc w:val="left"/>
+      <w:pPr>
+        <w:tabs>
+          <w:tab w:val="num" w:pos="720"/>
+        </w:tabs>
+        <w:ind w:left="720" w:hanging="360"/>
+      </w:pPr>
+    </w:lvl>
+    <w:lvl w:ilvl="1" w:tentative="1">
+      <w:start w:val="1"/>
+      <w:numFmt w:val="decimal"/>
+      <w:lvlText w:val="%2."/>
+      <w:lvlJc w:val="left"/>
+      <w:pPr>
+        <w:tabs>
+          <w:tab w:val="num" w:pos="1440"/>
+        </w:tabs>
+        <w:ind w:left="1440" w:hanging="360"/>
+      </w:pPr>
+    </w:lvl>
+    <w:lvl w:ilvl="2" w:tentative="1">
+      <w:start w:val="1"/>
+      <w:numFmt w:val="decimal"/>
+      <w:lvlText w:val="%3."/>
+      <w:lvlJc w:val="left"/>
+      <w:pPr>
+        <w:tabs>
+          <w:tab w:val="num" w:pos="2160"/>
+        </w:tabs>
+        <w:ind w:left="2160" w:hanging="360"/>
+      </w:pPr>
+    </w:lvl>
+    <w:lvl w:ilvl="3" w:tentative="1">
+      <w:start w:val="1"/>
+      <w:numFmt w:val="decimal"/>
+      <w:lvlText w:val="%4."/>
+      <w:lvlJc w:val="left"/>
+      <w:pPr>
+        <w:tabs>
+          <w:tab w:val="num" w:pos="2880"/>
+        </w:tabs>
+        <w:ind w:left="2880" w:hanging="360"/>
+      </w:pPr>
+    </w:lvl>
+    <w:lvl w:ilvl="4" w:tentative="1">
+      <w:start w:val="1"/>
+      <w:numFmt w:val="decimal"/>
+      <w:lvlText w:val="%5."/>
+      <w:lvlJc w:val="left"/>
+      <w:pPr>
+        <w:tabs>
+          <w:tab w:val="num" w:pos="3600"/>
+        </w:tabs>
+        <w:ind w:left="3600" w:hanging="360"/>
+      </w:pPr>
+    </w:lvl>
+    <w:lvl w:ilvl="5" w:tentative="1">
+      <w:start w:val="1"/>
+      <w:numFmt w:val="decimal"/>
+      <w:lvlText w:val="%6."/>
+      <w:lvlJc w:val="left"/>
+      <w:pPr>
+        <w:tabs>
+          <w:tab w:val="num" w:pos="4320"/>
+        </w:tabs>
+        <w:ind w:left="4320" w:hanging="360"/>
+      </w:pPr>
+    </w:lvl>
+    <w:lvl w:ilvl="6" w:tentative="1">
+      <w:start w:val="1"/>
+      <w:numFmt w:val="decimal"/>
+      <w:lvlText w:val="%7."/>
+      <w:lvlJc w:val="left"/>
+      <w:pPr>
+        <w:tabs>
+          <w:tab w:val="num" w:pos="5040"/>
+        </w:tabs>
+        <w:ind w:left="5040" w:hanging="360"/>
+      </w:pPr>
+    </w:lvl>
+    <w:lvl w:ilvl="7" w:tentative="1">
+      <w:start w:val="1"/>
+      <w:numFmt w:val="decimal"/>
+      <w:lvlText w:val="%8."/>
+      <w:lvlJc w:val="left"/>
+      <w:pPr>
+        <w:tabs>
+          <w:tab w:val="num" w:pos="5760"/>
+        </w:tabs>
+        <w:ind w:left="5760" w:hanging="360"/>
+      </w:pPr>
+    </w:lvl>
+    <w:lvl w:ilvl="8" w:tentative="1">
+      <w:start w:val="1"/>
+      <w:numFmt w:val="decimal"/>
+      <w:lvlText w:val="%9."/>
+      <w:lvlJc w:val="left"/>
+      <w:pPr>
+        <w:tabs>
+          <w:tab w:val="num" w:pos="6480"/>
+        </w:tabs>
+        <w:ind w:left="6480" w:hanging="360"/>
+      </w:pPr>
+    </w:lvl>
+  </w:abstractNum>
+  <w:abstractNum w:abstractNumId="2">
     <w:nsid w:val="4B8609E8"/>
     <w:multiLevelType w:val="multilevel"/>
     <w:tmpl w:val="8F0AE496"/>
@@ -1032,7 +1655,7 @@
       </w:rPr>
     </w:lvl>
   </w:abstractNum>
-  <w:abstractNum w:abstractNumId="2">
+  <w:abstractNum w:abstractNumId="3">
     <w:nsid w:val="76F96E75"/>
     <w:multiLevelType w:val="multilevel"/>
     <w:tmpl w:val="7BA4A23E"/>
@@ -1182,13 +1805,16 @@
     </w:lvl>
   </w:abstractNum>
   <w:num w:numId="1">
-    <w:abstractNumId w:val="2"/>
+    <w:abstractNumId w:val="3"/>
   </w:num>
   <w:num w:numId="2">
-    <w:abstractNumId w:val="1"/>
+    <w:abstractNumId w:val="2"/>
   </w:num>
   <w:num w:numId="3">
     <w:abstractNumId w:val="0"/>
+  </w:num>
+  <w:num w:numId="4">
+    <w:abstractNumId w:val="1"/>
   </w:num>
 </w:numbering>
 </file>

</xml_diff>